<commit_message>
Heimadæmi7 pdf o.fl. komið inn og Heimadæmi8 er byrjað
</commit_message>
<xml_diff>
--- a/Heimadæmi/Heimadæmi7/Heimadæmi7.docx
+++ b/Heimadæmi/Heimadæmi7/Heimadæmi7.docx
@@ -64,11 +64,22 @@
         </w:numPr>
       </w:pPr>
       <w:r>
-        <w:t>Sérhver vegur frá rót til null hlekks hefur jafn marga svarta leggi</w:t>
+        <w:t xml:space="preserve">Sérhver vegur frá rót til </w:t>
+      </w:r>
+      <w:proofErr w:type="spellStart"/>
+      <w:r>
+        <w:t>null</w:t>
+      </w:r>
+      <w:proofErr w:type="spellEnd"/>
+      <w:r>
+        <w:t xml:space="preserve"> hlekks hefur jafn marga svarta leggi</w:t>
       </w:r>
     </w:p>
     <w:p>
       <w:r>
+        <w:rPr>
+          <w:noProof/>
+        </w:rPr>
         <w:drawing>
           <wp:anchor distT="0" distB="0" distL="114300" distR="114300" simplePos="0" relativeHeight="251658240" behindDoc="0" locked="0" layoutInCell="1" allowOverlap="1" wp14:anchorId="599203EF" wp14:editId="760D5576">
             <wp:simplePos x="0" y="0"/>
@@ -174,6 +185,63 @@
         </w:numPr>
       </w:pPr>
       <w:r>
+        <w:drawing>
+          <wp:anchor distT="0" distB="0" distL="114300" distR="114300" simplePos="0" relativeHeight="251664384" behindDoc="0" locked="0" layoutInCell="1" allowOverlap="1" wp14:anchorId="1FAE5054" wp14:editId="0F8C451A">
+            <wp:simplePos x="0" y="0"/>
+            <wp:positionH relativeFrom="column">
+              <wp:posOffset>3688080</wp:posOffset>
+            </wp:positionH>
+            <wp:positionV relativeFrom="paragraph">
+              <wp:posOffset>95250</wp:posOffset>
+            </wp:positionV>
+            <wp:extent cx="2979420" cy="3016250"/>
+            <wp:effectExtent l="0" t="0" r="0" b="0"/>
+            <wp:wrapSquare wrapText="bothSides"/>
+            <wp:docPr id="789273702" name="Picture 1" descr="A graph paper with a diagram&#10;&#10;AI-generated content may be incorrect."/>
+            <wp:cNvGraphicFramePr>
+              <a:graphicFrameLocks xmlns:a="http://schemas.openxmlformats.org/drawingml/2006/main" noChangeAspect="1"/>
+            </wp:cNvGraphicFramePr>
+            <a:graphic xmlns:a="http://schemas.openxmlformats.org/drawingml/2006/main">
+              <a:graphicData uri="http://schemas.openxmlformats.org/drawingml/2006/picture">
+                <pic:pic xmlns:pic="http://schemas.openxmlformats.org/drawingml/2006/picture">
+                  <pic:nvPicPr>
+                    <pic:cNvPr id="789273702" name="Picture 1" descr="A graph paper with a diagram&#10;&#10;AI-generated content may be incorrect."/>
+                    <pic:cNvPicPr/>
+                  </pic:nvPicPr>
+                  <pic:blipFill>
+                    <a:blip r:embed="rId7">
+                      <a:extLst>
+                        <a:ext uri="{28A0092B-C50C-407E-A947-70E740481C1C}">
+                          <a14:useLocalDpi xmlns:a14="http://schemas.microsoft.com/office/drawing/2010/main" val="0"/>
+                        </a:ext>
+                      </a:extLst>
+                    </a:blip>
+                    <a:stretch>
+                      <a:fillRect/>
+                    </a:stretch>
+                  </pic:blipFill>
+                  <pic:spPr>
+                    <a:xfrm>
+                      <a:off x="0" y="0"/>
+                      <a:ext cx="2979420" cy="3016250"/>
+                    </a:xfrm>
+                    <a:prstGeom prst="rect">
+                      <a:avLst/>
+                    </a:prstGeom>
+                  </pic:spPr>
+                </pic:pic>
+              </a:graphicData>
+            </a:graphic>
+            <wp14:sizeRelH relativeFrom="margin">
+              <wp14:pctWidth>0</wp14:pctWidth>
+            </wp14:sizeRelH>
+            <wp14:sizeRelV relativeFrom="margin">
+              <wp14:pctHeight>0</wp14:pctHeight>
+            </wp14:sizeRelV>
+          </wp:anchor>
+        </w:drawing>
+      </w:r>
+      <w:r>
         <w:t>[2-3 tré]</w:t>
       </w:r>
       <w:r>
@@ -217,6 +285,12 @@
       <w:r>
         <w:br/>
         <w:t>2,(1,1,2) og 2,(1,3)/2,(3,1) og 2,(1,2,1)</w:t>
+      </w:r>
+      <w:r>
+        <w:br/>
+      </w:r>
+      <w:r>
+        <w:br/>
       </w:r>
     </w:p>
     <w:p>
@@ -232,6 +306,129 @@
           <w:numId w:val="2"/>
         </w:numPr>
       </w:pPr>
+      <w:r>
+        <w:lastRenderedPageBreak/>
+        <w:t xml:space="preserve">Svör til hliðar eða neðan eða eitthvað. Skrefin eru merkt með tölu og punkt. </w:t>
+      </w:r>
+    </w:p>
+    <w:p>
+      <w:r>
+        <w:drawing>
+          <wp:anchor distT="0" distB="0" distL="114300" distR="114300" simplePos="0" relativeHeight="251663360" behindDoc="0" locked="0" layoutInCell="1" allowOverlap="1" wp14:anchorId="739737C5" wp14:editId="57473483">
+            <wp:simplePos x="0" y="0"/>
+            <wp:positionH relativeFrom="column">
+              <wp:posOffset>3863340</wp:posOffset>
+            </wp:positionH>
+            <wp:positionV relativeFrom="paragraph">
+              <wp:posOffset>1515110</wp:posOffset>
+            </wp:positionV>
+            <wp:extent cx="2839301" cy="4016375"/>
+            <wp:effectExtent l="0" t="0" r="0" b="3175"/>
+            <wp:wrapSquare wrapText="bothSides"/>
+            <wp:docPr id="1393168426" name="Picture 1" descr="A graph paper with a graph paper with a graph paper with a graph paper with a graph paper with a graph paper with a graph paper with a graph paper with a graph paper with a graph paper&#10;&#10;AI-generated content may be incorrect."/>
+            <wp:cNvGraphicFramePr>
+              <a:graphicFrameLocks xmlns:a="http://schemas.openxmlformats.org/drawingml/2006/main" noChangeAspect="1"/>
+            </wp:cNvGraphicFramePr>
+            <a:graphic xmlns:a="http://schemas.openxmlformats.org/drawingml/2006/main">
+              <a:graphicData uri="http://schemas.openxmlformats.org/drawingml/2006/picture">
+                <pic:pic xmlns:pic="http://schemas.openxmlformats.org/drawingml/2006/picture">
+                  <pic:nvPicPr>
+                    <pic:cNvPr id="1393168426" name="Picture 1" descr="A graph paper with a graph paper with a graph paper with a graph paper with a graph paper with a graph paper with a graph paper with a graph paper with a graph paper with a graph paper&#10;&#10;AI-generated content may be incorrect."/>
+                    <pic:cNvPicPr/>
+                  </pic:nvPicPr>
+                  <pic:blipFill>
+                    <a:blip r:embed="rId8">
+                      <a:extLst>
+                        <a:ext uri="{28A0092B-C50C-407E-A947-70E740481C1C}">
+                          <a14:useLocalDpi xmlns:a14="http://schemas.microsoft.com/office/drawing/2010/main" val="0"/>
+                        </a:ext>
+                      </a:extLst>
+                    </a:blip>
+                    <a:stretch>
+                      <a:fillRect/>
+                    </a:stretch>
+                  </pic:blipFill>
+                  <pic:spPr>
+                    <a:xfrm>
+                      <a:off x="0" y="0"/>
+                      <a:ext cx="2839301" cy="4016375"/>
+                    </a:xfrm>
+                    <a:prstGeom prst="rect">
+                      <a:avLst/>
+                    </a:prstGeom>
+                  </pic:spPr>
+                </pic:pic>
+              </a:graphicData>
+            </a:graphic>
+            <wp14:sizeRelH relativeFrom="margin">
+              <wp14:pctWidth>0</wp14:pctWidth>
+            </wp14:sizeRelH>
+            <wp14:sizeRelV relativeFrom="margin">
+              <wp14:pctHeight>0</wp14:pctHeight>
+            </wp14:sizeRelV>
+          </wp:anchor>
+        </w:drawing>
+      </w:r>
+      <w:r>
+        <w:drawing>
+          <wp:anchor distT="0" distB="0" distL="114300" distR="114300" simplePos="0" relativeHeight="251662336" behindDoc="0" locked="0" layoutInCell="1" allowOverlap="1" wp14:anchorId="148E7700" wp14:editId="2B0B360F">
+            <wp:simplePos x="0" y="0"/>
+            <wp:positionH relativeFrom="page">
+              <wp:posOffset>255270</wp:posOffset>
+            </wp:positionH>
+            <wp:positionV relativeFrom="paragraph">
+              <wp:posOffset>132715</wp:posOffset>
+            </wp:positionV>
+            <wp:extent cx="4396740" cy="5558009"/>
+            <wp:effectExtent l="0" t="0" r="3810" b="5080"/>
+            <wp:wrapSquare wrapText="bothSides"/>
+            <wp:docPr id="79735570" name="Picture 1" descr="A graph paper with handwritten text&#10;&#10;AI-generated content may be incorrect."/>
+            <wp:cNvGraphicFramePr>
+              <a:graphicFrameLocks xmlns:a="http://schemas.openxmlformats.org/drawingml/2006/main" noChangeAspect="1"/>
+            </wp:cNvGraphicFramePr>
+            <a:graphic xmlns:a="http://schemas.openxmlformats.org/drawingml/2006/main">
+              <a:graphicData uri="http://schemas.openxmlformats.org/drawingml/2006/picture">
+                <pic:pic xmlns:pic="http://schemas.openxmlformats.org/drawingml/2006/picture">
+                  <pic:nvPicPr>
+                    <pic:cNvPr id="79735570" name="Picture 1" descr="A graph paper with handwritten text&#10;&#10;AI-generated content may be incorrect."/>
+                    <pic:cNvPicPr/>
+                  </pic:nvPicPr>
+                  <pic:blipFill>
+                    <a:blip r:embed="rId9">
+                      <a:extLst>
+                        <a:ext uri="{28A0092B-C50C-407E-A947-70E740481C1C}">
+                          <a14:useLocalDpi xmlns:a14="http://schemas.microsoft.com/office/drawing/2010/main" val="0"/>
+                        </a:ext>
+                      </a:extLst>
+                    </a:blip>
+                    <a:stretch>
+                      <a:fillRect/>
+                    </a:stretch>
+                  </pic:blipFill>
+                  <pic:spPr>
+                    <a:xfrm>
+                      <a:off x="0" y="0"/>
+                      <a:ext cx="4396740" cy="5558009"/>
+                    </a:xfrm>
+                    <a:prstGeom prst="rect">
+                      <a:avLst/>
+                    </a:prstGeom>
+                  </pic:spPr>
+                </pic:pic>
+              </a:graphicData>
+            </a:graphic>
+            <wp14:sizeRelH relativeFrom="margin">
+              <wp14:pctWidth>0</wp14:pctWidth>
+            </wp14:sizeRelH>
+            <wp14:sizeRelV relativeFrom="margin">
+              <wp14:pctHeight>0</wp14:pctHeight>
+            </wp14:sizeRelV>
+          </wp:anchor>
+        </w:drawing>
+      </w:r>
+      <w:r>
+        <w:br w:type="page"/>
+      </w:r>
     </w:p>
     <w:p>
       <w:pPr>
@@ -241,6 +438,229 @@
           <w:numId w:val="2"/>
         </w:numPr>
       </w:pPr>
+      <w:r>
+        <w:lastRenderedPageBreak/>
+        <w:drawing>
+          <wp:anchor distT="0" distB="0" distL="114300" distR="114300" simplePos="0" relativeHeight="251659264" behindDoc="0" locked="0" layoutInCell="1" allowOverlap="1" wp14:anchorId="37A6C4AB" wp14:editId="40FB3FCF">
+            <wp:simplePos x="0" y="0"/>
+            <wp:positionH relativeFrom="page">
+              <wp:align>right</wp:align>
+            </wp:positionH>
+            <wp:positionV relativeFrom="paragraph">
+              <wp:posOffset>7620</wp:posOffset>
+            </wp:positionV>
+            <wp:extent cx="5048955" cy="3972479"/>
+            <wp:effectExtent l="0" t="0" r="0" b="9525"/>
+            <wp:wrapSquare wrapText="bothSides"/>
+            <wp:docPr id="1292830519" name="Picture 1" descr="A diagram of a diagram of a tree&#10;&#10;AI-generated content may be incorrect."/>
+            <wp:cNvGraphicFramePr>
+              <a:graphicFrameLocks xmlns:a="http://schemas.openxmlformats.org/drawingml/2006/main" noChangeAspect="1"/>
+            </wp:cNvGraphicFramePr>
+            <a:graphic xmlns:a="http://schemas.openxmlformats.org/drawingml/2006/main">
+              <a:graphicData uri="http://schemas.openxmlformats.org/drawingml/2006/picture">
+                <pic:pic xmlns:pic="http://schemas.openxmlformats.org/drawingml/2006/picture">
+                  <pic:nvPicPr>
+                    <pic:cNvPr id="1292830519" name="Picture 1" descr="A diagram of a diagram of a tree&#10;&#10;AI-generated content may be incorrect."/>
+                    <pic:cNvPicPr/>
+                  </pic:nvPicPr>
+                  <pic:blipFill>
+                    <a:blip r:embed="rId10">
+                      <a:extLst>
+                        <a:ext uri="{28A0092B-C50C-407E-A947-70E740481C1C}">
+                          <a14:useLocalDpi xmlns:a14="http://schemas.microsoft.com/office/drawing/2010/main" val="0"/>
+                        </a:ext>
+                      </a:extLst>
+                    </a:blip>
+                    <a:stretch>
+                      <a:fillRect/>
+                    </a:stretch>
+                  </pic:blipFill>
+                  <pic:spPr>
+                    <a:xfrm>
+                      <a:off x="0" y="0"/>
+                      <a:ext cx="5048955" cy="3972479"/>
+                    </a:xfrm>
+                    <a:prstGeom prst="rect">
+                      <a:avLst/>
+                    </a:prstGeom>
+                  </pic:spPr>
+                </pic:pic>
+              </a:graphicData>
+            </a:graphic>
+          </wp:anchor>
+        </w:drawing>
+      </w:r>
+      <w:r>
+        <w:t>a. 11 er hægra megin við tólf og er þar með ólöglegt. Einnig er 7 hægra megin við 8. Hægra barn á að vera stærra en foreldri</w:t>
+      </w:r>
+      <w:r>
+        <w:br/>
+        <w:t>b. Allt í góðu</w:t>
+      </w:r>
+      <w:r>
+        <w:br/>
+        <w:t>c. Rauðir halla til hægri sem er ólöglegt samkvæmt reglunum(fengnar frá dæmatímakennara) settar fyrir efst í skjalinu</w:t>
+      </w:r>
+      <w:r>
+        <w:br/>
+        <w:t xml:space="preserve">d. 7 gæti ómögulega verið barn 9, vegna þess að 9 er barn 8. 7 verður að vera fengið vinstra megin úr 8. </w:t>
+      </w:r>
+    </w:p>
+    <w:p>
+      <w:r>
+        <w:br w:type="page"/>
+      </w:r>
+    </w:p>
+    <w:p>
+      <w:pPr>
+        <w:pStyle w:val="ListParagraph"/>
+        <w:numPr>
+          <w:ilvl w:val="0"/>
+          <w:numId w:val="2"/>
+        </w:numPr>
+      </w:pPr>
+      <w:r>
+        <w:lastRenderedPageBreak/>
+        <w:drawing>
+          <wp:anchor distT="0" distB="0" distL="114300" distR="114300" simplePos="0" relativeHeight="251661312" behindDoc="0" locked="0" layoutInCell="1" allowOverlap="1" wp14:anchorId="7F2BB53E" wp14:editId="06CF98A7">
+            <wp:simplePos x="0" y="0"/>
+            <wp:positionH relativeFrom="margin">
+              <wp:posOffset>137160</wp:posOffset>
+            </wp:positionH>
+            <wp:positionV relativeFrom="paragraph">
+              <wp:posOffset>350520</wp:posOffset>
+            </wp:positionV>
+            <wp:extent cx="4386580" cy="4810125"/>
+            <wp:effectExtent l="0" t="0" r="0" b="9525"/>
+            <wp:wrapSquare wrapText="bothSides"/>
+            <wp:docPr id="2026138815" name="Picture 1" descr="A graph paper with writing on it&#10;&#10;AI-generated content may be incorrect."/>
+            <wp:cNvGraphicFramePr>
+              <a:graphicFrameLocks xmlns:a="http://schemas.openxmlformats.org/drawingml/2006/main" noChangeAspect="1"/>
+            </wp:cNvGraphicFramePr>
+            <a:graphic xmlns:a="http://schemas.openxmlformats.org/drawingml/2006/main">
+              <a:graphicData uri="http://schemas.openxmlformats.org/drawingml/2006/picture">
+                <pic:pic xmlns:pic="http://schemas.openxmlformats.org/drawingml/2006/picture">
+                  <pic:nvPicPr>
+                    <pic:cNvPr id="2026138815" name="Picture 1" descr="A graph paper with writing on it&#10;&#10;AI-generated content may be incorrect."/>
+                    <pic:cNvPicPr/>
+                  </pic:nvPicPr>
+                  <pic:blipFill>
+                    <a:blip r:embed="rId11">
+                      <a:extLst>
+                        <a:ext uri="{28A0092B-C50C-407E-A947-70E740481C1C}">
+                          <a14:useLocalDpi xmlns:a14="http://schemas.microsoft.com/office/drawing/2010/main" val="0"/>
+                        </a:ext>
+                      </a:extLst>
+                    </a:blip>
+                    <a:stretch>
+                      <a:fillRect/>
+                    </a:stretch>
+                  </pic:blipFill>
+                  <pic:spPr>
+                    <a:xfrm>
+                      <a:off x="0" y="0"/>
+                      <a:ext cx="4386580" cy="4810125"/>
+                    </a:xfrm>
+                    <a:prstGeom prst="rect">
+                      <a:avLst/>
+                    </a:prstGeom>
+                  </pic:spPr>
+                </pic:pic>
+              </a:graphicData>
+            </a:graphic>
+            <wp14:sizeRelH relativeFrom="margin">
+              <wp14:pctWidth>0</wp14:pctWidth>
+            </wp14:sizeRelH>
+            <wp14:sizeRelV relativeFrom="margin">
+              <wp14:pctHeight>0</wp14:pctHeight>
+            </wp14:sizeRelV>
+          </wp:anchor>
+        </w:drawing>
+      </w:r>
+      <w:r>
+        <w:drawing>
+          <wp:anchor distT="0" distB="0" distL="114300" distR="114300" simplePos="0" relativeHeight="251660288" behindDoc="0" locked="0" layoutInCell="1" allowOverlap="1" wp14:anchorId="613C2B17" wp14:editId="73F09149">
+            <wp:simplePos x="0" y="0"/>
+            <wp:positionH relativeFrom="page">
+              <wp:align>right</wp:align>
+            </wp:positionH>
+            <wp:positionV relativeFrom="paragraph">
+              <wp:posOffset>30480</wp:posOffset>
+            </wp:positionV>
+            <wp:extent cx="2038350" cy="2219325"/>
+            <wp:effectExtent l="0" t="0" r="0" b="9525"/>
+            <wp:wrapSquare wrapText="bothSides"/>
+            <wp:docPr id="1688747186" name="Picture 1" descr="A diagram of a tree&#10;&#10;AI-generated content may be incorrect."/>
+            <wp:cNvGraphicFramePr>
+              <a:graphicFrameLocks xmlns:a="http://schemas.openxmlformats.org/drawingml/2006/main" noChangeAspect="1"/>
+            </wp:cNvGraphicFramePr>
+            <a:graphic xmlns:a="http://schemas.openxmlformats.org/drawingml/2006/main">
+              <a:graphicData uri="http://schemas.openxmlformats.org/drawingml/2006/picture">
+                <pic:pic xmlns:pic="http://schemas.openxmlformats.org/drawingml/2006/picture">
+                  <pic:nvPicPr>
+                    <pic:cNvPr id="1688747186" name="Picture 1" descr="A diagram of a tree&#10;&#10;AI-generated content may be incorrect."/>
+                    <pic:cNvPicPr/>
+                  </pic:nvPicPr>
+                  <pic:blipFill>
+                    <a:blip r:embed="rId12">
+                      <a:extLst>
+                        <a:ext uri="{28A0092B-C50C-407E-A947-70E740481C1C}">
+                          <a14:useLocalDpi xmlns:a14="http://schemas.microsoft.com/office/drawing/2010/main" val="0"/>
+                        </a:ext>
+                      </a:extLst>
+                    </a:blip>
+                    <a:stretch>
+                      <a:fillRect/>
+                    </a:stretch>
+                  </pic:blipFill>
+                  <pic:spPr>
+                    <a:xfrm>
+                      <a:off x="0" y="0"/>
+                      <a:ext cx="2038350" cy="2219325"/>
+                    </a:xfrm>
+                    <a:prstGeom prst="rect">
+                      <a:avLst/>
+                    </a:prstGeom>
+                  </pic:spPr>
+                </pic:pic>
+              </a:graphicData>
+            </a:graphic>
+          </wp:anchor>
+        </w:drawing>
+      </w:r>
+      <w:r>
+        <w:t xml:space="preserve">Upprunalega tréð er lengst til hægri á síðunni. </w:t>
+      </w:r>
+      <w:r>
+        <w:t>Svörin eru fyrir neðan.</w:t>
+      </w:r>
+      <w:r>
+        <w:br/>
+      </w:r>
+      <w:r>
+        <w:br/>
+      </w:r>
+      <w:r>
+        <w:br/>
+      </w:r>
+    </w:p>
+    <w:p>
+      <w:r>
+        <w:br w:type="page"/>
+      </w:r>
+    </w:p>
+    <w:p>
+      <w:pPr>
+        <w:pStyle w:val="ListParagraph"/>
+        <w:numPr>
+          <w:ilvl w:val="0"/>
+          <w:numId w:val="2"/>
+        </w:numPr>
+      </w:pPr>
+      <w:r>
+        <w:lastRenderedPageBreak/>
+        <w:t>Ég gafst upp</w:t>
+      </w:r>
     </w:p>
     <w:sectPr>
       <w:pgSz w:w="12240" w:h="15840"/>

</xml_diff>